<commit_message>
updated test execution report
</commit_message>
<xml_diff>
--- a/Test_Execution_Report.docx
+++ b/Test_Execution_Report.docx
@@ -149,15 +149,25 @@
       </w:pPr>
     </w:p>
     <w:p>
+      <w:pPr>
+        <w:rPr>
+          <w:b/>
+          <w:bCs/>
+          <w:sz w:val="28"/>
+          <w:szCs w:val="28"/>
+        </w:rPr>
+      </w:pPr>
+    </w:p>
+    <w:p>
       <w:r>
         <w:rPr>
           <w:noProof/>
         </w:rPr>
         <w:drawing>
-          <wp:inline distT="0" distB="0" distL="0" distR="0" wp14:anchorId="63967376" wp14:editId="4EF5DC59">
-            <wp:extent cx="7056120" cy="3993515"/>
-            <wp:effectExtent l="0" t="0" r="0" b="6985"/>
-            <wp:docPr id="2" name="Picture 2"/>
+          <wp:inline distT="0" distB="0" distL="0" distR="0" wp14:anchorId="358FF8A7" wp14:editId="3479ED00">
+            <wp:extent cx="7056120" cy="3876040"/>
+            <wp:effectExtent l="0" t="0" r="0" b="0"/>
+            <wp:docPr id="1" name="Picture 1"/>
             <wp:cNvGraphicFramePr>
               <a:graphicFrameLocks xmlns:a="http://schemas.openxmlformats.org/drawingml/2006/main" noChangeAspect="1"/>
             </wp:cNvGraphicFramePr>
@@ -177,7 +187,7 @@
                   <pic:spPr>
                     <a:xfrm>
                       <a:off x="0" y="0"/>
-                      <a:ext cx="7056120" cy="3993515"/>
+                      <a:ext cx="7056120" cy="3876040"/>
                     </a:xfrm>
                     <a:prstGeom prst="rect">
                       <a:avLst/>
@@ -253,6 +263,9 @@
       <w:r>
         <w:t>Please refer below table</w:t>
       </w:r>
+      <w:r>
+        <w:t>-</w:t>
+      </w:r>
     </w:p>
     <w:p>
       <w:pPr>
@@ -283,12 +296,11 @@
         <w:rPr>
           <w:noProof/>
         </w:rPr>
-        <w:lastRenderedPageBreak/>
         <w:drawing>
-          <wp:inline distT="0" distB="0" distL="0" distR="0" wp14:anchorId="210B9165" wp14:editId="786A8320">
-            <wp:extent cx="7056120" cy="3818890"/>
+          <wp:inline distT="0" distB="0" distL="0" distR="0" wp14:anchorId="363284DA" wp14:editId="5EF646C4">
+            <wp:extent cx="7056120" cy="4138930"/>
             <wp:effectExtent l="0" t="0" r="0" b="0"/>
-            <wp:docPr id="3" name="Picture 3"/>
+            <wp:docPr id="5" name="Picture 5"/>
             <wp:cNvGraphicFramePr>
               <a:graphicFrameLocks xmlns:a="http://schemas.openxmlformats.org/drawingml/2006/main" noChangeAspect="1"/>
             </wp:cNvGraphicFramePr>
@@ -308,7 +320,7 @@
                   <pic:spPr>
                     <a:xfrm>
                       <a:off x="0" y="0"/>
-                      <a:ext cx="7056120" cy="3818890"/>
+                      <a:ext cx="7056120" cy="4138930"/>
                     </a:xfrm>
                     <a:prstGeom prst="rect">
                       <a:avLst/>
@@ -322,7 +334,6 @@
       </w:r>
     </w:p>
     <w:p/>
-    <w:p/>
     <w:p>
       <w:pPr>
         <w:pStyle w:val="ListParagraph"/>
@@ -364,7 +375,6 @@
         <w:t>During Testing found following bugs, please find below defect status:</w:t>
       </w:r>
     </w:p>
-    <w:p/>
     <w:tbl>
       <w:tblPr>
         <w:tblW w:w="10159" w:type="dxa"/>
@@ -749,7 +759,31 @@
                 <w:color w:val="000000"/>
                 <w:lang w:eastAsia="en-IN"/>
               </w:rPr>
-              <w:t>Inconsistent response status code for invalid parameters for get request of below resources</w:t>
+              <w:t xml:space="preserve">Inconsistent response status code for invalid parameters for </w:t>
+            </w:r>
+            <w:r>
+              <w:rPr>
+                <w:rFonts w:ascii="Calibri" w:eastAsia="Times New Roman" w:hAnsi="Calibri" w:cs="Calibri"/>
+                <w:color w:val="000000"/>
+                <w:lang w:eastAsia="en-IN"/>
+              </w:rPr>
+              <w:t>G</w:t>
+            </w:r>
+            <w:r>
+              <w:rPr>
+                <w:rFonts w:ascii="Calibri" w:eastAsia="Times New Roman" w:hAnsi="Calibri" w:cs="Calibri"/>
+                <w:color w:val="000000"/>
+                <w:lang w:eastAsia="en-IN"/>
+              </w:rPr>
+              <w:t>et request of below resources</w:t>
+            </w:r>
+            <w:r>
+              <w:rPr>
+                <w:rFonts w:ascii="Calibri" w:eastAsia="Times New Roman" w:hAnsi="Calibri" w:cs="Calibri"/>
+                <w:color w:val="000000"/>
+                <w:lang w:eastAsia="en-IN"/>
+              </w:rPr>
+              <w:t>-</w:t>
             </w:r>
             <w:r>
               <w:rPr>
@@ -852,6 +886,197 @@
                 <w:lang w:eastAsia="en-IN"/>
               </w:rPr>
               <w:br/>
+              <w:t>Major</w:t>
+            </w:r>
+          </w:p>
+        </w:tc>
+      </w:tr>
+      <w:tr>
+        <w:trPr>
+          <w:trHeight w:val="1548"/>
+        </w:trPr>
+        <w:tc>
+          <w:tcPr>
+            <w:tcW w:w="1266" w:type="dxa"/>
+            <w:tcBorders>
+              <w:top w:val="nil"/>
+              <w:left w:val="single" w:sz="8" w:space="0" w:color="auto"/>
+              <w:bottom w:val="single" w:sz="4" w:space="0" w:color="auto"/>
+              <w:right w:val="single" w:sz="4" w:space="0" w:color="auto"/>
+            </w:tcBorders>
+            <w:shd w:val="clear" w:color="auto" w:fill="auto"/>
+            <w:noWrap/>
+            <w:vAlign w:val="bottom"/>
+          </w:tcPr>
+          <w:p>
+            <w:pPr>
+              <w:spacing w:after="0" w:line="240" w:lineRule="auto"/>
+              <w:jc w:val="center"/>
+              <w:rPr>
+                <w:rFonts w:ascii="Calibri" w:eastAsia="Times New Roman" w:hAnsi="Calibri" w:cs="Calibri"/>
+                <w:color w:val="000000"/>
+                <w:lang w:eastAsia="en-IN"/>
+              </w:rPr>
+            </w:pPr>
+            <w:r>
+              <w:rPr>
+                <w:rFonts w:ascii="Calibri" w:eastAsia="Times New Roman" w:hAnsi="Calibri" w:cs="Calibri"/>
+                <w:color w:val="000000"/>
+                <w:lang w:eastAsia="en-IN"/>
+              </w:rPr>
+              <w:t>3</w:t>
+            </w:r>
+          </w:p>
+        </w:tc>
+        <w:tc>
+          <w:tcPr>
+            <w:tcW w:w="6237" w:type="dxa"/>
+            <w:tcBorders>
+              <w:top w:val="nil"/>
+              <w:left w:val="nil"/>
+              <w:bottom w:val="single" w:sz="4" w:space="0" w:color="auto"/>
+              <w:right w:val="single" w:sz="4" w:space="0" w:color="auto"/>
+            </w:tcBorders>
+            <w:shd w:val="clear" w:color="auto" w:fill="auto"/>
+          </w:tcPr>
+          <w:p>
+            <w:pPr>
+              <w:spacing w:after="0" w:line="240" w:lineRule="auto"/>
+              <w:rPr>
+                <w:rFonts w:ascii="Calibri" w:eastAsia="Times New Roman" w:hAnsi="Calibri" w:cs="Calibri"/>
+                <w:color w:val="000000"/>
+                <w:lang w:eastAsia="en-IN"/>
+              </w:rPr>
+            </w:pPr>
+            <w:r>
+              <w:rPr>
+                <w:rFonts w:ascii="Calibri" w:eastAsia="Times New Roman" w:hAnsi="Calibri" w:cs="Calibri"/>
+                <w:color w:val="000000"/>
+                <w:lang w:eastAsia="en-IN"/>
+              </w:rPr>
+              <w:t xml:space="preserve">Response body is blank and error message is not coming for status code </w:t>
+            </w:r>
+            <w:r>
+              <w:rPr>
+                <w:rFonts w:ascii="Calibri" w:eastAsia="Times New Roman" w:hAnsi="Calibri" w:cs="Calibri"/>
+                <w:color w:val="000000"/>
+                <w:lang w:eastAsia="en-IN"/>
+              </w:rPr>
+              <w:t>403</w:t>
+            </w:r>
+            <w:r>
+              <w:rPr>
+                <w:rFonts w:ascii="Calibri" w:eastAsia="Times New Roman" w:hAnsi="Calibri" w:cs="Calibri"/>
+                <w:color w:val="000000"/>
+                <w:lang w:eastAsia="en-IN"/>
+              </w:rPr>
+              <w:t>, for</w:t>
+            </w:r>
+            <w:r>
+              <w:rPr>
+                <w:rFonts w:ascii="Calibri" w:eastAsia="Times New Roman" w:hAnsi="Calibri" w:cs="Calibri"/>
+                <w:color w:val="000000"/>
+                <w:lang w:eastAsia="en-IN"/>
+              </w:rPr>
+              <w:t xml:space="preserve"> below resources</w:t>
+            </w:r>
+            <w:r>
+              <w:rPr>
+                <w:rFonts w:ascii="Calibri" w:eastAsia="Times New Roman" w:hAnsi="Calibri" w:cs="Calibri"/>
+                <w:color w:val="000000"/>
+                <w:lang w:eastAsia="en-IN"/>
+              </w:rPr>
+              <w:t>-</w:t>
+            </w:r>
+            <w:r>
+              <w:rPr>
+                <w:rFonts w:ascii="Calibri" w:eastAsia="Times New Roman" w:hAnsi="Calibri" w:cs="Calibri"/>
+                <w:color w:val="000000"/>
+                <w:lang w:eastAsia="en-IN"/>
+              </w:rPr>
+              <w:br/>
+              <w:t>a) Manufacturer API</w:t>
+            </w:r>
+            <w:r>
+              <w:rPr>
+                <w:rFonts w:ascii="Calibri" w:eastAsia="Times New Roman" w:hAnsi="Calibri" w:cs="Calibri"/>
+                <w:color w:val="000000"/>
+                <w:lang w:eastAsia="en-IN"/>
+              </w:rPr>
+              <w:br/>
+              <w:t>b) Main types API</w:t>
+            </w:r>
+            <w:r>
+              <w:rPr>
+                <w:rFonts w:ascii="Calibri" w:eastAsia="Times New Roman" w:hAnsi="Calibri" w:cs="Calibri"/>
+                <w:color w:val="000000"/>
+                <w:lang w:eastAsia="en-IN"/>
+              </w:rPr>
+              <w:br/>
+              <w:t>c) Build Dates API</w:t>
+            </w:r>
+          </w:p>
+        </w:tc>
+        <w:tc>
+          <w:tcPr>
+            <w:tcW w:w="992" w:type="dxa"/>
+            <w:tcBorders>
+              <w:top w:val="nil"/>
+              <w:left w:val="nil"/>
+              <w:bottom w:val="single" w:sz="4" w:space="0" w:color="auto"/>
+              <w:right w:val="single" w:sz="4" w:space="0" w:color="auto"/>
+            </w:tcBorders>
+            <w:shd w:val="clear" w:color="auto" w:fill="auto"/>
+            <w:noWrap/>
+            <w:vAlign w:val="bottom"/>
+          </w:tcPr>
+          <w:p>
+            <w:pPr>
+              <w:spacing w:after="0" w:line="240" w:lineRule="auto"/>
+              <w:rPr>
+                <w:rFonts w:ascii="Calibri" w:eastAsia="Times New Roman" w:hAnsi="Calibri" w:cs="Calibri"/>
+                <w:color w:val="000000"/>
+                <w:lang w:eastAsia="en-IN"/>
+              </w:rPr>
+            </w:pPr>
+            <w:r>
+              <w:rPr>
+                <w:rFonts w:ascii="Calibri" w:eastAsia="Times New Roman" w:hAnsi="Calibri" w:cs="Calibri"/>
+                <w:color w:val="000000"/>
+                <w:lang w:eastAsia="en-IN"/>
+              </w:rPr>
+              <w:t>Open</w:t>
+            </w:r>
+          </w:p>
+        </w:tc>
+        <w:tc>
+          <w:tcPr>
+            <w:tcW w:w="1664" w:type="dxa"/>
+            <w:tcBorders>
+              <w:top w:val="nil"/>
+              <w:left w:val="nil"/>
+              <w:bottom w:val="single" w:sz="4" w:space="0" w:color="auto"/>
+              <w:right w:val="single" w:sz="8" w:space="0" w:color="auto"/>
+            </w:tcBorders>
+            <w:shd w:val="clear" w:color="auto" w:fill="auto"/>
+            <w:vAlign w:val="bottom"/>
+          </w:tcPr>
+          <w:p>
+            <w:pPr>
+              <w:spacing w:after="0" w:line="240" w:lineRule="auto"/>
+              <w:jc w:val="center"/>
+              <w:rPr>
+                <w:rFonts w:ascii="Calibri" w:eastAsia="Times New Roman" w:hAnsi="Calibri" w:cs="Calibri"/>
+                <w:color w:val="000000"/>
+                <w:lang w:eastAsia="en-IN"/>
+              </w:rPr>
+            </w:pPr>
+            <w:r>
+              <w:rPr>
+                <w:rFonts w:ascii="Calibri" w:eastAsia="Times New Roman" w:hAnsi="Calibri" w:cs="Calibri"/>
+                <w:color w:val="000000"/>
+                <w:lang w:eastAsia="en-IN"/>
+              </w:rPr>
               <w:t>Major</w:t>
             </w:r>
           </w:p>
@@ -891,7 +1116,7 @@
                 <w:color w:val="000000"/>
                 <w:lang w:eastAsia="en-IN"/>
               </w:rPr>
-              <w:t>3</w:t>
+              <w:t>4</w:t>
             </w:r>
           </w:p>
         </w:tc>
@@ -922,7 +1147,63 @@
                 <w:color w:val="000000"/>
                 <w:lang w:eastAsia="en-IN"/>
               </w:rPr>
-              <w:t>Response body is blank and error message is not coming for status code 403 for below resources</w:t>
+              <w:t>Sometimes r</w:t>
+            </w:r>
+            <w:r>
+              <w:rPr>
+                <w:rFonts w:ascii="Calibri" w:eastAsia="Times New Roman" w:hAnsi="Calibri" w:cs="Calibri"/>
+                <w:color w:val="000000"/>
+                <w:lang w:eastAsia="en-IN"/>
+              </w:rPr>
+              <w:t>esponse body is blank and error message is not coming for status code 4</w:t>
+            </w:r>
+            <w:r>
+              <w:rPr>
+                <w:rFonts w:ascii="Calibri" w:eastAsia="Times New Roman" w:hAnsi="Calibri" w:cs="Calibri"/>
+                <w:color w:val="000000"/>
+                <w:lang w:eastAsia="en-IN"/>
+              </w:rPr>
+              <w:t>01</w:t>
+            </w:r>
+            <w:r>
+              <w:rPr>
+                <w:rFonts w:ascii="Calibri" w:eastAsia="Times New Roman" w:hAnsi="Calibri" w:cs="Calibri"/>
+                <w:color w:val="000000"/>
+                <w:lang w:eastAsia="en-IN"/>
+              </w:rPr>
+              <w:t xml:space="preserve"> </w:t>
+            </w:r>
+            <w:r>
+              <w:rPr>
+                <w:rFonts w:ascii="Calibri" w:eastAsia="Times New Roman" w:hAnsi="Calibri" w:cs="Calibri"/>
+                <w:color w:val="000000"/>
+                <w:lang w:eastAsia="en-IN"/>
+              </w:rPr>
+              <w:t>and sometimes</w:t>
+            </w:r>
+            <w:r>
+              <w:rPr>
+                <w:rFonts w:ascii="Calibri" w:eastAsia="Times New Roman" w:hAnsi="Calibri" w:cs="Calibri"/>
+                <w:color w:val="000000"/>
+                <w:lang w:eastAsia="en-IN"/>
+              </w:rPr>
+              <w:t xml:space="preserve"> it works properly with correct error response, for</w:t>
+            </w:r>
+            <w:r>
+              <w:rPr>
+                <w:rFonts w:ascii="Calibri" w:eastAsia="Times New Roman" w:hAnsi="Calibri" w:cs="Calibri"/>
+                <w:color w:val="000000"/>
+                <w:lang w:eastAsia="en-IN"/>
+              </w:rPr>
+              <w:t xml:space="preserve"> below resources</w:t>
+            </w:r>
+            <w:r>
+              <w:rPr>
+                <w:rFonts w:ascii="Calibri" w:eastAsia="Times New Roman" w:hAnsi="Calibri" w:cs="Calibri"/>
+                <w:color w:val="000000"/>
+                <w:lang w:eastAsia="en-IN"/>
+              </w:rPr>
+              <w:t>-</w:t>
             </w:r>
             <w:r>
               <w:rPr>
@@ -1016,7 +1297,14 @@
                 <w:lang w:eastAsia="en-IN"/>
               </w:rPr>
               <w:br/>
-              <w:t>Major</w:t>
+            </w:r>
+            <w:r>
+              <w:rPr>
+                <w:rFonts w:ascii="Calibri" w:eastAsia="Times New Roman" w:hAnsi="Calibri" w:cs="Calibri"/>
+                <w:color w:val="000000"/>
+                <w:lang w:eastAsia="en-IN"/>
+              </w:rPr>
+              <w:t>Minor</w:t>
             </w:r>
           </w:p>
         </w:tc>
@@ -1024,8 +1312,6 @@
     </w:tbl>
     <w:p/>
     <w:p/>
-    <w:p/>
-    <w:p/>
     <w:p>
       <w:pPr>
         <w:rPr>
@@ -1038,7 +1324,6 @@
           <w:b/>
           <w:bCs/>
         </w:rPr>
-        <w:lastRenderedPageBreak/>
         <w:t>Observation:</w:t>
       </w:r>
     </w:p>

</xml_diff>